<commit_message>
falta validar inputs,disponibilidad de unidades
</commit_message>
<xml_diff>
--- a/modelo bd/tomo/CAPÍTULO IV.docx
+++ b/modelo bd/tomo/CAPÍTULO IV.docx
@@ -295,25 +295,7 @@
           <w:sz w:val="24"/>
           <w:szCs w:val="24"/>
         </w:rPr>
-        <w:t xml:space="preserve">establecer una base </w:t>
-      </w:r>
-      <w:proofErr w:type="gramStart"/>
-      <w:r>
-        <w:rPr>
-          <w:rFonts w:ascii="Times New Roman" w:hAnsi="Times New Roman" w:cs="Times New Roman"/>
-          <w:sz w:val="24"/>
-          <w:szCs w:val="24"/>
-        </w:rPr>
-        <w:t>para</w:t>
-      </w:r>
-      <w:proofErr w:type="gramEnd"/>
-      <w:r>
-        <w:rPr>
-          <w:rFonts w:ascii="Times New Roman" w:hAnsi="Times New Roman" w:cs="Times New Roman"/>
-          <w:sz w:val="24"/>
-          <w:szCs w:val="24"/>
-        </w:rPr>
-        <w:t xml:space="preserve"> la creación del diseño d</w:t>
+        <w:t>establecer una base para la creación del diseño d</w:t>
       </w:r>
       <w:r>
         <w:rPr>
@@ -13664,7 +13646,31 @@
           <w:sz w:val="24"/>
           <w:szCs w:val="24"/>
         </w:rPr>
-        <w:t>El envío de</w:t>
+        <w:t xml:space="preserve">Igualmente se creó una pequeña interfaz capaz de enviar </w:t>
+      </w:r>
+      <w:r>
+        <w:rPr>
+          <w:rFonts w:ascii="Times New Roman" w:hAnsi="Times New Roman" w:cs="Times New Roman"/>
+          <w:sz w:val="24"/>
+          <w:szCs w:val="24"/>
+        </w:rPr>
+        <w:t xml:space="preserve"> la orden por correo </w:t>
+      </w:r>
+      <w:r>
+        <w:rPr>
+          <w:rFonts w:ascii="Times New Roman" w:hAnsi="Times New Roman" w:cs="Times New Roman"/>
+          <w:sz w:val="24"/>
+          <w:szCs w:val="24"/>
+        </w:rPr>
+        <w:t>electrónico permitiéndole</w:t>
+      </w:r>
+      <w:r>
+        <w:rPr>
+          <w:rFonts w:ascii="Times New Roman" w:hAnsi="Times New Roman" w:cs="Times New Roman"/>
+          <w:sz w:val="24"/>
+          <w:szCs w:val="24"/>
+        </w:rPr>
+        <w:t xml:space="preserve"> conocer a los mecánicos del taller</w:t>
       </w:r>
       <w:r>
         <w:rPr>
@@ -13674,24 +13680,6 @@
         </w:rPr>
         <w:t xml:space="preserve"> </w:t>
       </w:r>
-      <w:bookmarkStart w:id="0" w:name="_GoBack"/>
-      <w:bookmarkEnd w:id="0"/>
-      <w:r>
-        <w:rPr>
-          <w:rFonts w:ascii="Times New Roman" w:hAnsi="Times New Roman" w:cs="Times New Roman"/>
-          <w:sz w:val="24"/>
-          <w:szCs w:val="24"/>
-        </w:rPr>
-        <w:t>la orden por correo permite conocer a los mecánicos del taller</w:t>
-      </w:r>
-      <w:r>
-        <w:rPr>
-          <w:rFonts w:ascii="Times New Roman" w:hAnsi="Times New Roman" w:cs="Times New Roman"/>
-          <w:sz w:val="24"/>
-          <w:szCs w:val="24"/>
-        </w:rPr>
-        <w:t xml:space="preserve"> </w:t>
-      </w:r>
       <w:r>
         <w:rPr>
           <w:rFonts w:ascii="Times New Roman" w:hAnsi="Times New Roman" w:cs="Times New Roman"/>
@@ -13723,6 +13711,107 @@
           <w:szCs w:val="24"/>
         </w:rPr>
         <w:t>n los vehículos con el fin de limitarse a realizar únicamente las reparaciones indicadas en la orden.</w:t>
+      </w:r>
+    </w:p>
+    <w:p>
+      <w:pPr>
+        <w:autoSpaceDE w:val="0"/>
+        <w:autoSpaceDN w:val="0"/>
+        <w:adjustRightInd w:val="0"/>
+        <w:spacing w:after="0" w:line="360" w:lineRule="auto"/>
+        <w:jc w:val="both"/>
+        <w:rPr>
+          <w:rFonts w:ascii="Times New Roman" w:hAnsi="Times New Roman" w:cs="Times New Roman"/>
+          <w:b/>
+          <w:i/>
+          <w:sz w:val="24"/>
+          <w:szCs w:val="24"/>
+        </w:rPr>
+      </w:pPr>
+      <w:r>
+        <w:rPr>
+          <w:rFonts w:ascii="Times New Roman" w:hAnsi="Times New Roman" w:cs="Times New Roman"/>
+          <w:b/>
+          <w:i/>
+          <w:sz w:val="24"/>
+          <w:szCs w:val="24"/>
+        </w:rPr>
+        <w:t>Tercera</w:t>
+      </w:r>
+      <w:r>
+        <w:rPr>
+          <w:rFonts w:ascii="Times New Roman" w:hAnsi="Times New Roman" w:cs="Times New Roman"/>
+          <w:b/>
+          <w:i/>
+          <w:sz w:val="24"/>
+          <w:szCs w:val="24"/>
+        </w:rPr>
+        <w:t xml:space="preserve"> Iteración</w:t>
+      </w:r>
+      <w:r>
+        <w:rPr>
+          <w:rFonts w:ascii="Times New Roman" w:hAnsi="Times New Roman" w:cs="Times New Roman"/>
+          <w:b/>
+          <w:i/>
+          <w:sz w:val="24"/>
+          <w:szCs w:val="24"/>
+        </w:rPr>
+        <w:t>:</w:t>
+      </w:r>
+    </w:p>
+    <w:p>
+      <w:pPr>
+        <w:autoSpaceDE w:val="0"/>
+        <w:autoSpaceDN w:val="0"/>
+        <w:adjustRightInd w:val="0"/>
+        <w:spacing w:after="0" w:line="360" w:lineRule="auto"/>
+        <w:jc w:val="both"/>
+        <w:rPr>
+          <w:rFonts w:ascii="Times New Roman" w:hAnsi="Times New Roman" w:cs="Times New Roman"/>
+          <w:b/>
+          <w:i/>
+          <w:sz w:val="24"/>
+          <w:szCs w:val="24"/>
+        </w:rPr>
+      </w:pPr>
+    </w:p>
+    <w:p>
+      <w:pPr>
+        <w:autoSpaceDE w:val="0"/>
+        <w:autoSpaceDN w:val="0"/>
+        <w:adjustRightInd w:val="0"/>
+        <w:spacing w:after="0" w:line="360" w:lineRule="auto"/>
+        <w:ind w:firstLine="708"/>
+        <w:jc w:val="both"/>
+        <w:rPr>
+          <w:rFonts w:ascii="Times New Roman" w:hAnsi="Times New Roman" w:cs="Times New Roman"/>
+          <w:sz w:val="24"/>
+          <w:szCs w:val="24"/>
+        </w:rPr>
+      </w:pPr>
+      <w:r>
+        <w:rPr>
+          <w:rFonts w:ascii="Times New Roman" w:hAnsi="Times New Roman" w:cs="Times New Roman"/>
+          <w:sz w:val="24"/>
+          <w:szCs w:val="24"/>
+        </w:rPr>
+        <w:t xml:space="preserve">En esta tercera iteración </w:t>
+      </w:r>
+      <w:r>
+        <w:rPr>
+          <w:rFonts w:ascii="Times New Roman" w:hAnsi="Times New Roman" w:cs="Times New Roman"/>
+          <w:sz w:val="24"/>
+          <w:szCs w:val="24"/>
+        </w:rPr>
+        <w:t xml:space="preserve">se procede a la construcción de prototipos para los módulos de Combustible, Neumáticos y Viajes los cuales son fundamentales </w:t>
+      </w:r>
+      <w:r>
+        <w:rPr>
+          <w:rFonts w:ascii="Times New Roman" w:hAnsi="Times New Roman" w:cs="Times New Roman"/>
+          <w:sz w:val="24"/>
+          <w:szCs w:val="24"/>
+        </w:rPr>
+        <w:t>para dar respuesta a lo solicitado por el cliente.</w:t>
       </w:r>
     </w:p>
     <w:p>
@@ -13741,52 +13830,6 @@
     </w:p>
     <w:p>
       <w:pPr>
-        <w:autoSpaceDE w:val="0"/>
-        <w:autoSpaceDN w:val="0"/>
-        <w:adjustRightInd w:val="0"/>
-        <w:spacing w:after="0" w:line="360" w:lineRule="auto"/>
-        <w:jc w:val="both"/>
-        <w:rPr>
-          <w:rFonts w:ascii="Times New Roman" w:hAnsi="Times New Roman" w:cs="Times New Roman"/>
-          <w:b/>
-          <w:i/>
-          <w:sz w:val="24"/>
-          <w:szCs w:val="24"/>
-        </w:rPr>
-      </w:pPr>
-      <w:r>
-        <w:rPr>
-          <w:rFonts w:ascii="Times New Roman" w:hAnsi="Times New Roman" w:cs="Times New Roman"/>
-          <w:b/>
-          <w:i/>
-          <w:sz w:val="24"/>
-          <w:szCs w:val="24"/>
-        </w:rPr>
-        <w:t>Tercera</w:t>
-      </w:r>
-      <w:r>
-        <w:rPr>
-          <w:rFonts w:ascii="Times New Roman" w:hAnsi="Times New Roman" w:cs="Times New Roman"/>
-          <w:b/>
-          <w:i/>
-          <w:sz w:val="24"/>
-          <w:szCs w:val="24"/>
-        </w:rPr>
-        <w:t xml:space="preserve"> Iteración</w:t>
-      </w:r>
-      <w:r>
-        <w:rPr>
-          <w:rFonts w:ascii="Times New Roman" w:hAnsi="Times New Roman" w:cs="Times New Roman"/>
-          <w:b/>
-          <w:i/>
-          <w:sz w:val="24"/>
-          <w:szCs w:val="24"/>
-        </w:rPr>
-        <w:t>:</w:t>
-      </w:r>
-    </w:p>
-    <w:p>
-      <w:pPr>
         <w:tabs>
           <w:tab w:val="left" w:pos="709"/>
         </w:tabs>
@@ -13798,6 +13841,855 @@
           <w:szCs w:val="24"/>
         </w:rPr>
       </w:pPr>
+      <w:r>
+        <w:rPr>
+          <w:rFonts w:ascii="Times New Roman" w:hAnsi="Times New Roman" w:cs="Times New Roman"/>
+          <w:sz w:val="24"/>
+          <w:szCs w:val="24"/>
+        </w:rPr>
+        <w:tab/>
+        <w:t xml:space="preserve">Inicialmente se procede a la construcción de un módulo que permita el control de combustible de cada una de las unidades de la flota. </w:t>
+      </w:r>
+      <w:r>
+        <w:rPr>
+          <w:rFonts w:ascii="Times New Roman" w:hAnsi="Times New Roman" w:cs="Times New Roman"/>
+          <w:sz w:val="24"/>
+          <w:szCs w:val="24"/>
+        </w:rPr>
+        <w:t>Un control del combustible permite monitorear cada reposición que efectúa un vehículo incluyendo información como la hora y fecha, cantidad de litros y estación de combustible</w:t>
+      </w:r>
+      <w:r>
+        <w:rPr>
+          <w:rFonts w:ascii="Times New Roman" w:hAnsi="Times New Roman" w:cs="Times New Roman"/>
+          <w:sz w:val="24"/>
+          <w:szCs w:val="24"/>
+        </w:rPr>
+        <w:t>,</w:t>
+      </w:r>
+      <w:r>
+        <w:rPr>
+          <w:rFonts w:ascii="Times New Roman" w:hAnsi="Times New Roman" w:cs="Times New Roman"/>
+          <w:sz w:val="24"/>
+          <w:szCs w:val="24"/>
+        </w:rPr>
+        <w:t xml:space="preserve"> puesto que muchas veces los indicadores del nivel de combustible de los vehículos no funcionan</w:t>
+      </w:r>
+      <w:r>
+        <w:rPr>
+          <w:rFonts w:ascii="Times New Roman" w:hAnsi="Times New Roman" w:cs="Times New Roman"/>
+          <w:sz w:val="24"/>
+          <w:szCs w:val="24"/>
+        </w:rPr>
+        <w:t>,</w:t>
+      </w:r>
+      <w:r>
+        <w:rPr>
+          <w:rFonts w:ascii="Times New Roman" w:hAnsi="Times New Roman" w:cs="Times New Roman"/>
+          <w:sz w:val="24"/>
+          <w:szCs w:val="24"/>
+        </w:rPr>
+        <w:t xml:space="preserve"> </w:t>
+      </w:r>
+      <w:r>
+        <w:rPr>
+          <w:rFonts w:ascii="Times New Roman" w:hAnsi="Times New Roman" w:cs="Times New Roman"/>
+          <w:sz w:val="24"/>
+          <w:szCs w:val="24"/>
+        </w:rPr>
+        <w:lastRenderedPageBreak/>
+        <w:t>es necesario tener un control que permita saber cuándo fue la última vez</w:t>
+      </w:r>
+      <w:r>
+        <w:rPr>
+          <w:rFonts w:ascii="Times New Roman" w:hAnsi="Times New Roman" w:cs="Times New Roman"/>
+          <w:sz w:val="24"/>
+          <w:szCs w:val="24"/>
+        </w:rPr>
+        <w:t xml:space="preserve"> que un vehículo realizó</w:t>
+      </w:r>
+      <w:r>
+        <w:rPr>
+          <w:rFonts w:ascii="Times New Roman" w:hAnsi="Times New Roman" w:cs="Times New Roman"/>
+          <w:sz w:val="24"/>
+          <w:szCs w:val="24"/>
+        </w:rPr>
+        <w:t xml:space="preserve"> una reposición a fin de evitar que la unidad pudiera quedarse sin combustible</w:t>
+      </w:r>
+      <w:r>
+        <w:rPr>
+          <w:rFonts w:ascii="Times New Roman" w:hAnsi="Times New Roman" w:cs="Times New Roman"/>
+          <w:sz w:val="24"/>
+          <w:szCs w:val="24"/>
+        </w:rPr>
+        <w:t>,</w:t>
+      </w:r>
+      <w:r>
+        <w:rPr>
+          <w:rFonts w:ascii="Times New Roman" w:hAnsi="Times New Roman" w:cs="Times New Roman"/>
+          <w:sz w:val="24"/>
+          <w:szCs w:val="24"/>
+        </w:rPr>
+        <w:t xml:space="preserve"> ocasionando además de la inmovilidad de la unidad</w:t>
+      </w:r>
+      <w:r>
+        <w:rPr>
+          <w:rFonts w:ascii="Times New Roman" w:hAnsi="Times New Roman" w:cs="Times New Roman"/>
+          <w:sz w:val="24"/>
+          <w:szCs w:val="24"/>
+        </w:rPr>
+        <w:t>,</w:t>
+      </w:r>
+      <w:r>
+        <w:rPr>
+          <w:rFonts w:ascii="Times New Roman" w:hAnsi="Times New Roman" w:cs="Times New Roman"/>
+          <w:sz w:val="24"/>
+          <w:szCs w:val="24"/>
+        </w:rPr>
+        <w:t xml:space="preserve"> obstrucciones de las vías de combustible, inyectores u otros componentes del </w:t>
+      </w:r>
+      <w:r>
+        <w:rPr>
+          <w:rFonts w:ascii="Times New Roman" w:hAnsi="Times New Roman" w:cs="Times New Roman"/>
+          <w:sz w:val="24"/>
+          <w:szCs w:val="24"/>
+        </w:rPr>
+        <w:t>vehículo</w:t>
+      </w:r>
+      <w:r>
+        <w:rPr>
+          <w:rFonts w:ascii="Times New Roman" w:hAnsi="Times New Roman" w:cs="Times New Roman"/>
+          <w:sz w:val="24"/>
+          <w:szCs w:val="24"/>
+        </w:rPr>
+        <w:t>, motivando la generación de gastos innecesarios a la empresa por desconocer información útil sobre la situación</w:t>
+      </w:r>
+      <w:r>
+        <w:rPr>
+          <w:rFonts w:ascii="Times New Roman" w:hAnsi="Times New Roman" w:cs="Times New Roman"/>
+          <w:sz w:val="24"/>
+          <w:szCs w:val="24"/>
+        </w:rPr>
+        <w:t xml:space="preserve">. </w:t>
+      </w:r>
+    </w:p>
+    <w:p>
+      <w:pPr>
+        <w:tabs>
+          <w:tab w:val="left" w:pos="709"/>
+        </w:tabs>
+        <w:spacing w:line="360" w:lineRule="auto"/>
+        <w:jc w:val="both"/>
+        <w:rPr>
+          <w:rFonts w:ascii="Times New Roman" w:hAnsi="Times New Roman" w:cs="Times New Roman"/>
+          <w:sz w:val="24"/>
+          <w:szCs w:val="24"/>
+        </w:rPr>
+      </w:pPr>
+    </w:p>
+    <w:p>
+      <w:pPr>
+        <w:tabs>
+          <w:tab w:val="left" w:pos="709"/>
+        </w:tabs>
+        <w:spacing w:line="360" w:lineRule="auto"/>
+        <w:jc w:val="both"/>
+        <w:rPr>
+          <w:rFonts w:ascii="Times New Roman" w:hAnsi="Times New Roman" w:cs="Times New Roman"/>
+          <w:sz w:val="24"/>
+          <w:szCs w:val="24"/>
+        </w:rPr>
+      </w:pPr>
+      <w:r>
+        <w:rPr>
+          <w:rFonts w:ascii="Times New Roman" w:hAnsi="Times New Roman" w:cs="Times New Roman"/>
+          <w:sz w:val="24"/>
+          <w:szCs w:val="24"/>
+        </w:rPr>
+        <w:tab/>
+      </w:r>
+      <w:r>
+        <w:rPr>
+          <w:rFonts w:ascii="Times New Roman" w:hAnsi="Times New Roman" w:cs="Times New Roman"/>
+          <w:sz w:val="24"/>
+          <w:szCs w:val="24"/>
+        </w:rPr>
+        <w:t>De acuerdo a las necesidades en la organizac</w:t>
+      </w:r>
+      <w:r>
+        <w:rPr>
+          <w:rFonts w:ascii="Times New Roman" w:hAnsi="Times New Roman" w:cs="Times New Roman"/>
+          <w:sz w:val="24"/>
+          <w:szCs w:val="24"/>
+        </w:rPr>
+        <w:t>ión</w:t>
+      </w:r>
+      <w:r>
+        <w:rPr>
+          <w:rFonts w:ascii="Times New Roman" w:hAnsi="Times New Roman" w:cs="Times New Roman"/>
+          <w:sz w:val="24"/>
+          <w:szCs w:val="24"/>
+        </w:rPr>
+        <w:t>,</w:t>
+      </w:r>
+      <w:r>
+        <w:rPr>
+          <w:rFonts w:ascii="Times New Roman" w:hAnsi="Times New Roman" w:cs="Times New Roman"/>
+          <w:sz w:val="24"/>
+          <w:szCs w:val="24"/>
+        </w:rPr>
+        <w:t xml:space="preserve"> se puede ajustar un alerta</w:t>
+      </w:r>
+      <w:r>
+        <w:rPr>
+          <w:rFonts w:ascii="Times New Roman" w:hAnsi="Times New Roman" w:cs="Times New Roman"/>
+          <w:sz w:val="24"/>
+          <w:szCs w:val="24"/>
+        </w:rPr>
+        <w:t xml:space="preserve"> de acuerdo al </w:t>
+      </w:r>
+      <w:r>
+        <w:rPr>
+          <w:rFonts w:ascii="Times New Roman" w:hAnsi="Times New Roman" w:cs="Times New Roman"/>
+          <w:sz w:val="24"/>
+          <w:szCs w:val="24"/>
+        </w:rPr>
+        <w:t>número</w:t>
+      </w:r>
+      <w:r>
+        <w:rPr>
+          <w:rFonts w:ascii="Times New Roman" w:hAnsi="Times New Roman" w:cs="Times New Roman"/>
+          <w:sz w:val="24"/>
+          <w:szCs w:val="24"/>
+        </w:rPr>
+        <w:t xml:space="preserve"> de días que una unidad no ha surtido combustible. Si por ejemplo</w:t>
+      </w:r>
+      <w:r>
+        <w:rPr>
+          <w:rFonts w:ascii="Times New Roman" w:hAnsi="Times New Roman" w:cs="Times New Roman"/>
+          <w:sz w:val="24"/>
+          <w:szCs w:val="24"/>
+        </w:rPr>
+        <w:t>,</w:t>
+      </w:r>
+      <w:r>
+        <w:rPr>
+          <w:rFonts w:ascii="Times New Roman" w:hAnsi="Times New Roman" w:cs="Times New Roman"/>
+          <w:sz w:val="24"/>
+          <w:szCs w:val="24"/>
+        </w:rPr>
+        <w:t xml:space="preserve"> un </w:t>
+      </w:r>
+      <w:r>
+        <w:rPr>
+          <w:rFonts w:ascii="Times New Roman" w:hAnsi="Times New Roman" w:cs="Times New Roman"/>
+          <w:sz w:val="24"/>
+          <w:szCs w:val="24"/>
+        </w:rPr>
+        <w:t>vehículo</w:t>
+      </w:r>
+      <w:r>
+        <w:rPr>
+          <w:rFonts w:ascii="Times New Roman" w:hAnsi="Times New Roman" w:cs="Times New Roman"/>
+          <w:sz w:val="24"/>
+          <w:szCs w:val="24"/>
+        </w:rPr>
+        <w:t xml:space="preserve"> tuvo una </w:t>
+      </w:r>
+      <w:r>
+        <w:rPr>
+          <w:rFonts w:ascii="Times New Roman" w:hAnsi="Times New Roman" w:cs="Times New Roman"/>
+          <w:sz w:val="24"/>
+          <w:szCs w:val="24"/>
+        </w:rPr>
+        <w:t>reposición</w:t>
+      </w:r>
+      <w:r>
+        <w:rPr>
+          <w:rFonts w:ascii="Times New Roman" w:hAnsi="Times New Roman" w:cs="Times New Roman"/>
+          <w:sz w:val="24"/>
+          <w:szCs w:val="24"/>
+        </w:rPr>
+        <w:t xml:space="preserve"> hace cuatro</w:t>
+      </w:r>
+      <w:r>
+        <w:rPr>
+          <w:rFonts w:ascii="Times New Roman" w:hAnsi="Times New Roman" w:cs="Times New Roman"/>
+          <w:sz w:val="24"/>
+          <w:szCs w:val="24"/>
+        </w:rPr>
+        <w:t xml:space="preserve"> </w:t>
+      </w:r>
+      <w:r>
+        <w:rPr>
+          <w:rFonts w:ascii="Times New Roman" w:hAnsi="Times New Roman" w:cs="Times New Roman"/>
+          <w:sz w:val="24"/>
+          <w:szCs w:val="24"/>
+        </w:rPr>
+        <w:t>días</w:t>
+      </w:r>
+      <w:r>
+        <w:rPr>
+          <w:rFonts w:ascii="Times New Roman" w:hAnsi="Times New Roman" w:cs="Times New Roman"/>
+          <w:sz w:val="24"/>
+          <w:szCs w:val="24"/>
+        </w:rPr>
+        <w:t xml:space="preserve"> y se tiene establ</w:t>
+      </w:r>
+      <w:r>
+        <w:rPr>
+          <w:rFonts w:ascii="Times New Roman" w:hAnsi="Times New Roman" w:cs="Times New Roman"/>
+          <w:sz w:val="24"/>
+          <w:szCs w:val="24"/>
+        </w:rPr>
+        <w:t>ecido que se debe alertar cada tres</w:t>
+      </w:r>
+      <w:r>
+        <w:rPr>
+          <w:rFonts w:ascii="Times New Roman" w:hAnsi="Times New Roman" w:cs="Times New Roman"/>
+          <w:sz w:val="24"/>
+          <w:szCs w:val="24"/>
+        </w:rPr>
+        <w:t xml:space="preserve"> </w:t>
+      </w:r>
+      <w:r>
+        <w:rPr>
+          <w:rFonts w:ascii="Times New Roman" w:hAnsi="Times New Roman" w:cs="Times New Roman"/>
+          <w:sz w:val="24"/>
+          <w:szCs w:val="24"/>
+        </w:rPr>
+        <w:t>días</w:t>
+      </w:r>
+      <w:r>
+        <w:rPr>
+          <w:rFonts w:ascii="Times New Roman" w:hAnsi="Times New Roman" w:cs="Times New Roman"/>
+          <w:sz w:val="24"/>
+          <w:szCs w:val="24"/>
+        </w:rPr>
+        <w:t xml:space="preserve"> entonces el </w:t>
+      </w:r>
+      <w:r>
+        <w:rPr>
+          <w:rFonts w:ascii="Times New Roman" w:hAnsi="Times New Roman" w:cs="Times New Roman"/>
+          <w:sz w:val="24"/>
+          <w:szCs w:val="24"/>
+        </w:rPr>
+        <w:t>vehículo</w:t>
+      </w:r>
+      <w:r>
+        <w:rPr>
+          <w:rFonts w:ascii="Times New Roman" w:hAnsi="Times New Roman" w:cs="Times New Roman"/>
+          <w:sz w:val="24"/>
+          <w:szCs w:val="24"/>
+        </w:rPr>
+        <w:t xml:space="preserve"> en cuestión se presentará</w:t>
+      </w:r>
+      <w:r>
+        <w:rPr>
+          <w:rFonts w:ascii="Times New Roman" w:hAnsi="Times New Roman" w:cs="Times New Roman"/>
+          <w:sz w:val="24"/>
+          <w:szCs w:val="24"/>
+        </w:rPr>
+        <w:t xml:space="preserve"> señalado en rojo con lo cual el operador del sistema podrá tomar las previsiones pertine</w:t>
+      </w:r>
+      <w:r>
+        <w:rPr>
+          <w:rFonts w:ascii="Times New Roman" w:hAnsi="Times New Roman" w:cs="Times New Roman"/>
+          <w:sz w:val="24"/>
+          <w:szCs w:val="24"/>
+        </w:rPr>
+        <w:t>ntes a fin de evitar una falta de combustible en la unidad mientras se encuentre realizando un recorrido</w:t>
+      </w:r>
+      <w:r>
+        <w:rPr>
+          <w:rFonts w:ascii="Times New Roman" w:hAnsi="Times New Roman" w:cs="Times New Roman"/>
+          <w:sz w:val="24"/>
+          <w:szCs w:val="24"/>
+        </w:rPr>
+        <w:t>.</w:t>
+      </w:r>
+    </w:p>
+    <w:p>
+      <w:pPr>
+        <w:tabs>
+          <w:tab w:val="left" w:pos="709"/>
+        </w:tabs>
+        <w:spacing w:line="360" w:lineRule="auto"/>
+        <w:jc w:val="both"/>
+        <w:rPr>
+          <w:rFonts w:ascii="Times New Roman" w:hAnsi="Times New Roman" w:cs="Times New Roman"/>
+          <w:sz w:val="24"/>
+          <w:szCs w:val="24"/>
+        </w:rPr>
+      </w:pPr>
+    </w:p>
+    <w:p>
+      <w:pPr>
+        <w:tabs>
+          <w:tab w:val="left" w:pos="709"/>
+        </w:tabs>
+        <w:spacing w:line="360" w:lineRule="auto"/>
+        <w:jc w:val="both"/>
+        <w:rPr>
+          <w:rFonts w:ascii="Times New Roman" w:hAnsi="Times New Roman" w:cs="Times New Roman"/>
+          <w:sz w:val="24"/>
+          <w:szCs w:val="24"/>
+        </w:rPr>
+      </w:pPr>
+      <w:r>
+        <w:rPr>
+          <w:rFonts w:ascii="Times New Roman" w:hAnsi="Times New Roman" w:cs="Times New Roman"/>
+          <w:sz w:val="24"/>
+          <w:szCs w:val="24"/>
+        </w:rPr>
+        <w:tab/>
+      </w:r>
+      <w:r>
+        <w:rPr>
+          <w:rFonts w:ascii="Times New Roman" w:hAnsi="Times New Roman" w:cs="Times New Roman"/>
+          <w:sz w:val="24"/>
+          <w:szCs w:val="24"/>
+        </w:rPr>
+        <w:t xml:space="preserve">Para el registro de una </w:t>
+      </w:r>
+      <w:r>
+        <w:rPr>
+          <w:rFonts w:ascii="Times New Roman" w:hAnsi="Times New Roman" w:cs="Times New Roman"/>
+          <w:sz w:val="24"/>
+          <w:szCs w:val="24"/>
+        </w:rPr>
+        <w:t>reposición</w:t>
+      </w:r>
+      <w:r>
+        <w:rPr>
+          <w:rFonts w:ascii="Times New Roman" w:hAnsi="Times New Roman" w:cs="Times New Roman"/>
+          <w:sz w:val="24"/>
+          <w:szCs w:val="24"/>
+        </w:rPr>
+        <w:t xml:space="preserve"> es necesario conocer la fe</w:t>
+      </w:r>
+      <w:r>
+        <w:rPr>
+          <w:rFonts w:ascii="Times New Roman" w:hAnsi="Times New Roman" w:cs="Times New Roman"/>
+          <w:sz w:val="24"/>
+          <w:szCs w:val="24"/>
+        </w:rPr>
+        <w:t>cha y hora aproximada de cuando</w:t>
+      </w:r>
+      <w:r>
+        <w:rPr>
+          <w:rFonts w:ascii="Times New Roman" w:hAnsi="Times New Roman" w:cs="Times New Roman"/>
+          <w:sz w:val="24"/>
+          <w:szCs w:val="24"/>
+        </w:rPr>
+        <w:t xml:space="preserve"> fue </w:t>
+      </w:r>
+      <w:proofErr w:type="gramStart"/>
+      <w:r>
+        <w:rPr>
+          <w:rFonts w:ascii="Times New Roman" w:hAnsi="Times New Roman" w:cs="Times New Roman"/>
+          <w:sz w:val="24"/>
+          <w:szCs w:val="24"/>
+        </w:rPr>
+        <w:t>realizada</w:t>
+      </w:r>
+      <w:proofErr w:type="gramEnd"/>
+      <w:r>
+        <w:rPr>
+          <w:rFonts w:ascii="Times New Roman" w:hAnsi="Times New Roman" w:cs="Times New Roman"/>
+          <w:sz w:val="24"/>
+          <w:szCs w:val="24"/>
+        </w:rPr>
+        <w:t xml:space="preserve"> la </w:t>
+      </w:r>
+      <w:r>
+        <w:rPr>
+          <w:rFonts w:ascii="Times New Roman" w:hAnsi="Times New Roman" w:cs="Times New Roman"/>
+          <w:sz w:val="24"/>
+          <w:szCs w:val="24"/>
+        </w:rPr>
+        <w:t>reposición</w:t>
+      </w:r>
+      <w:r>
+        <w:rPr>
+          <w:rFonts w:ascii="Times New Roman" w:hAnsi="Times New Roman" w:cs="Times New Roman"/>
+          <w:sz w:val="24"/>
+          <w:szCs w:val="24"/>
+        </w:rPr>
+        <w:t>, la unidad, la estación de combustible</w:t>
+      </w:r>
+      <w:r>
+        <w:rPr>
+          <w:rFonts w:ascii="Times New Roman" w:hAnsi="Times New Roman" w:cs="Times New Roman"/>
+          <w:sz w:val="24"/>
+          <w:szCs w:val="24"/>
+        </w:rPr>
+        <w:t>,</w:t>
+      </w:r>
+      <w:r>
+        <w:rPr>
+          <w:rFonts w:ascii="Times New Roman" w:hAnsi="Times New Roman" w:cs="Times New Roman"/>
+          <w:sz w:val="24"/>
+          <w:szCs w:val="24"/>
+        </w:rPr>
+        <w:t xml:space="preserve"> el conductor  el tipo de combustible y la cantidad de litros. El sistema permite establecer previamente los tipos de combustible existentes y su costo actual, con lo cual se puede calcular de forma </w:t>
+      </w:r>
+      <w:r>
+        <w:rPr>
+          <w:rFonts w:ascii="Times New Roman" w:hAnsi="Times New Roman" w:cs="Times New Roman"/>
+          <w:sz w:val="24"/>
+          <w:szCs w:val="24"/>
+        </w:rPr>
+        <w:t>automática</w:t>
+      </w:r>
+      <w:r>
+        <w:rPr>
+          <w:rFonts w:ascii="Times New Roman" w:hAnsi="Times New Roman" w:cs="Times New Roman"/>
+          <w:sz w:val="24"/>
+          <w:szCs w:val="24"/>
+        </w:rPr>
+        <w:t xml:space="preserve"> el costo total de la </w:t>
+      </w:r>
+      <w:r>
+        <w:rPr>
+          <w:rFonts w:ascii="Times New Roman" w:hAnsi="Times New Roman" w:cs="Times New Roman"/>
+          <w:sz w:val="24"/>
+          <w:szCs w:val="24"/>
+        </w:rPr>
+        <w:t xml:space="preserve">reposición. </w:t>
+      </w:r>
+      <w:r>
+        <w:rPr>
+          <w:rFonts w:ascii="Times New Roman" w:hAnsi="Times New Roman" w:cs="Times New Roman"/>
+          <w:sz w:val="24"/>
+          <w:szCs w:val="24"/>
+        </w:rPr>
+        <w:t xml:space="preserve">En la figura 48 se muestra </w:t>
+      </w:r>
+      <w:r>
+        <w:rPr>
+          <w:rFonts w:ascii="Times New Roman" w:hAnsi="Times New Roman" w:cs="Times New Roman"/>
+          <w:sz w:val="24"/>
+          <w:szCs w:val="24"/>
+        </w:rPr>
+        <w:t>el registro de una reposición</w:t>
+      </w:r>
+      <w:r>
+        <w:rPr>
+          <w:rFonts w:ascii="Times New Roman" w:hAnsi="Times New Roman" w:cs="Times New Roman"/>
+          <w:sz w:val="24"/>
+          <w:szCs w:val="24"/>
+        </w:rPr>
+        <w:t xml:space="preserve"> de combustible</w:t>
+      </w:r>
+      <w:r>
+        <w:rPr>
+          <w:rFonts w:ascii="Times New Roman" w:hAnsi="Times New Roman" w:cs="Times New Roman"/>
+          <w:sz w:val="24"/>
+          <w:szCs w:val="24"/>
+        </w:rPr>
+        <w:t xml:space="preserve"> en el sistema</w:t>
+      </w:r>
+      <w:r>
+        <w:rPr>
+          <w:rFonts w:ascii="Times New Roman" w:hAnsi="Times New Roman" w:cs="Times New Roman"/>
+          <w:sz w:val="24"/>
+          <w:szCs w:val="24"/>
+        </w:rPr>
+        <w:t>.</w:t>
+      </w:r>
+    </w:p>
+    <w:p>
+      <w:pPr>
+        <w:tabs>
+          <w:tab w:val="left" w:pos="709"/>
+        </w:tabs>
+        <w:spacing w:line="360" w:lineRule="auto"/>
+        <w:jc w:val="both"/>
+        <w:rPr>
+          <w:rFonts w:ascii="Times New Roman" w:hAnsi="Times New Roman" w:cs="Times New Roman"/>
+          <w:sz w:val="24"/>
+          <w:szCs w:val="24"/>
+        </w:rPr>
+      </w:pPr>
+    </w:p>
+    <w:p>
+      <w:pPr>
+        <w:tabs>
+          <w:tab w:val="left" w:pos="709"/>
+        </w:tabs>
+        <w:spacing w:line="360" w:lineRule="auto"/>
+        <w:jc w:val="center"/>
+        <w:rPr>
+          <w:rFonts w:ascii="Times New Roman" w:hAnsi="Times New Roman" w:cs="Times New Roman"/>
+          <w:sz w:val="24"/>
+          <w:szCs w:val="24"/>
+        </w:rPr>
+      </w:pPr>
+      <w:r>
+        <w:rPr>
+          <w:rFonts w:ascii="Times New Roman" w:hAnsi="Times New Roman" w:cs="Times New Roman"/>
+          <w:noProof/>
+          <w:sz w:val="24"/>
+          <w:szCs w:val="24"/>
+          <w:lang w:eastAsia="es-VE"/>
+        </w:rPr>
+        <w:lastRenderedPageBreak/>
+        <w:drawing>
+          <wp:inline distT="0" distB="0" distL="0" distR="0" wp14:anchorId="4A88CDF0" wp14:editId="7D51436E">
+            <wp:extent cx="4261105" cy="1952625"/>
+            <wp:effectExtent l="0" t="0" r="0" b="0"/>
+            <wp:docPr id="294" name="Imagen 294"/>
+            <wp:cNvGraphicFramePr>
+              <a:graphicFrameLocks xmlns:a="http://schemas.openxmlformats.org/drawingml/2006/main" noChangeAspect="1"/>
+            </wp:cNvGraphicFramePr>
+            <a:graphic xmlns:a="http://schemas.openxmlformats.org/drawingml/2006/main">
+              <a:graphicData uri="http://schemas.openxmlformats.org/drawingml/2006/picture">
+                <pic:pic xmlns:pic="http://schemas.openxmlformats.org/drawingml/2006/picture">
+                  <pic:nvPicPr>
+                    <pic:cNvPr id="0" name="Picture 1"/>
+                    <pic:cNvPicPr>
+                      <a:picLocks noChangeAspect="1" noChangeArrowheads="1"/>
+                    </pic:cNvPicPr>
+                  </pic:nvPicPr>
+                  <pic:blipFill rotWithShape="1">
+                    <a:blip r:embed="rId46">
+                      <a:extLst>
+                        <a:ext uri="{28A0092B-C50C-407E-A947-70E740481C1C}">
+                          <a14:useLocalDpi xmlns:a14="http://schemas.microsoft.com/office/drawing/2010/main" val="0"/>
+                        </a:ext>
+                      </a:extLst>
+                    </a:blip>
+                    <a:srcRect l="7985" t="3241" r="7260" b="10070"/>
+                    <a:stretch/>
+                  </pic:blipFill>
+                  <pic:spPr bwMode="auto">
+                    <a:xfrm>
+                      <a:off x="0" y="0"/>
+                      <a:ext cx="4278560" cy="1960623"/>
+                    </a:xfrm>
+                    <a:prstGeom prst="rect">
+                      <a:avLst/>
+                    </a:prstGeom>
+                    <a:noFill/>
+                    <a:ln>
+                      <a:noFill/>
+                    </a:ln>
+                    <a:extLst>
+                      <a:ext uri="{53640926-AAD7-44D8-BBD7-CCE9431645EC}">
+                        <a14:shadowObscured xmlns:a14="http://schemas.microsoft.com/office/drawing/2010/main"/>
+                      </a:ext>
+                    </a:extLst>
+                  </pic:spPr>
+                </pic:pic>
+              </a:graphicData>
+            </a:graphic>
+          </wp:inline>
+        </w:drawing>
+      </w:r>
+    </w:p>
+    <w:p>
+      <w:pPr>
+        <w:tabs>
+          <w:tab w:val="left" w:pos="709"/>
+        </w:tabs>
+        <w:spacing w:line="360" w:lineRule="auto"/>
+        <w:jc w:val="center"/>
+        <w:rPr>
+          <w:rFonts w:ascii="Times New Roman" w:hAnsi="Times New Roman" w:cs="Times New Roman"/>
+          <w:sz w:val="24"/>
+          <w:szCs w:val="24"/>
+        </w:rPr>
+      </w:pPr>
+      <w:r>
+        <w:rPr>
+          <w:rFonts w:ascii="Times New Roman" w:hAnsi="Times New Roman" w:cs="Times New Roman"/>
+          <w:b/>
+          <w:sz w:val="24"/>
+          <w:szCs w:val="24"/>
+        </w:rPr>
+        <w:t>Figura 48</w:t>
+      </w:r>
+      <w:r>
+        <w:rPr>
+          <w:rFonts w:ascii="Times New Roman" w:hAnsi="Times New Roman" w:cs="Times New Roman"/>
+          <w:b/>
+          <w:sz w:val="24"/>
+          <w:szCs w:val="24"/>
+        </w:rPr>
+        <w:t>.</w:t>
+      </w:r>
+      <w:r>
+        <w:rPr>
+          <w:rFonts w:ascii="Times New Roman" w:hAnsi="Times New Roman" w:cs="Times New Roman"/>
+          <w:sz w:val="24"/>
+          <w:szCs w:val="24"/>
+        </w:rPr>
+        <w:t xml:space="preserve"> Diagrama de secuencia de “</w:t>
+      </w:r>
+      <w:r>
+        <w:rPr>
+          <w:rFonts w:ascii="Times New Roman" w:hAnsi="Times New Roman" w:cs="Times New Roman"/>
+          <w:sz w:val="24"/>
+          <w:szCs w:val="24"/>
+        </w:rPr>
+        <w:t>Registrar Reposición</w:t>
+      </w:r>
+      <w:r>
+        <w:rPr>
+          <w:rFonts w:ascii="Times New Roman" w:hAnsi="Times New Roman" w:cs="Times New Roman"/>
+          <w:sz w:val="24"/>
+          <w:szCs w:val="24"/>
+        </w:rPr>
+        <w:t>”</w:t>
+      </w:r>
+      <w:r>
+        <w:rPr>
+          <w:rFonts w:ascii="Times New Roman" w:hAnsi="Times New Roman" w:cs="Times New Roman"/>
+          <w:sz w:val="24"/>
+          <w:szCs w:val="24"/>
+        </w:rPr>
+        <w:t xml:space="preserve">, </w:t>
+      </w:r>
+      <w:r>
+        <w:rPr>
+          <w:rFonts w:ascii="Times New Roman" w:hAnsi="Times New Roman" w:cs="Times New Roman"/>
+          <w:sz w:val="24"/>
+          <w:szCs w:val="24"/>
+        </w:rPr>
+        <w:t>ubicado en el caso de uso “</w:t>
+      </w:r>
+      <w:r>
+        <w:rPr>
+          <w:rFonts w:ascii="Times New Roman" w:hAnsi="Times New Roman" w:cs="Times New Roman"/>
+          <w:sz w:val="24"/>
+          <w:szCs w:val="24"/>
+        </w:rPr>
+        <w:t>Gestionar Combustible</w:t>
+      </w:r>
+      <w:r>
+        <w:rPr>
+          <w:rFonts w:ascii="Times New Roman" w:hAnsi="Times New Roman" w:cs="Times New Roman"/>
+          <w:sz w:val="24"/>
+          <w:szCs w:val="24"/>
+        </w:rPr>
+        <w:t>”.</w:t>
+      </w:r>
+    </w:p>
+    <w:p>
+      <w:pPr>
+        <w:tabs>
+          <w:tab w:val="left" w:pos="709"/>
+        </w:tabs>
+        <w:spacing w:line="360" w:lineRule="auto"/>
+        <w:jc w:val="center"/>
+        <w:rPr>
+          <w:rFonts w:ascii="Times New Roman" w:hAnsi="Times New Roman" w:cs="Times New Roman"/>
+          <w:sz w:val="24"/>
+          <w:szCs w:val="24"/>
+        </w:rPr>
+      </w:pPr>
+      <w:bookmarkStart w:id="0" w:name="_GoBack"/>
+      <w:bookmarkEnd w:id="0"/>
+    </w:p>
+    <w:p>
+      <w:pPr>
+        <w:tabs>
+          <w:tab w:val="left" w:pos="709"/>
+        </w:tabs>
+        <w:spacing w:line="360" w:lineRule="auto"/>
+        <w:jc w:val="both"/>
+        <w:rPr>
+          <w:rFonts w:ascii="Times New Roman" w:hAnsi="Times New Roman" w:cs="Times New Roman"/>
+          <w:sz w:val="24"/>
+          <w:szCs w:val="24"/>
+        </w:rPr>
+      </w:pPr>
+      <w:r>
+        <w:rPr>
+          <w:rFonts w:ascii="Times New Roman" w:hAnsi="Times New Roman" w:cs="Times New Roman"/>
+          <w:sz w:val="24"/>
+          <w:szCs w:val="24"/>
+        </w:rPr>
+        <w:tab/>
+      </w:r>
+      <w:r>
+        <w:rPr>
+          <w:rFonts w:ascii="Times New Roman" w:hAnsi="Times New Roman" w:cs="Times New Roman"/>
+          <w:sz w:val="24"/>
+          <w:szCs w:val="24"/>
+        </w:rPr>
+        <w:t>En este módulo también se maneja información histórica tanto de los gastos totalizados por reposiciones</w:t>
+      </w:r>
+      <w:r>
+        <w:rPr>
+          <w:rFonts w:ascii="Times New Roman" w:hAnsi="Times New Roman" w:cs="Times New Roman"/>
+          <w:sz w:val="24"/>
+          <w:szCs w:val="24"/>
+        </w:rPr>
+        <w:t>,</w:t>
+      </w:r>
+      <w:r>
+        <w:rPr>
+          <w:rFonts w:ascii="Times New Roman" w:hAnsi="Times New Roman" w:cs="Times New Roman"/>
+          <w:sz w:val="24"/>
+          <w:szCs w:val="24"/>
+        </w:rPr>
+        <w:t xml:space="preserve"> como de los costos en cada reposición</w:t>
+      </w:r>
+      <w:r>
+        <w:rPr>
+          <w:rFonts w:ascii="Times New Roman" w:hAnsi="Times New Roman" w:cs="Times New Roman"/>
+          <w:sz w:val="24"/>
+          <w:szCs w:val="24"/>
+        </w:rPr>
+        <w:t>,</w:t>
+      </w:r>
+      <w:r>
+        <w:rPr>
+          <w:rFonts w:ascii="Times New Roman" w:hAnsi="Times New Roman" w:cs="Times New Roman"/>
+          <w:sz w:val="24"/>
+          <w:szCs w:val="24"/>
+        </w:rPr>
+        <w:t xml:space="preserve"> pudiéndose realizar c</w:t>
+      </w:r>
+      <w:r>
+        <w:rPr>
+          <w:rFonts w:ascii="Times New Roman" w:hAnsi="Times New Roman" w:cs="Times New Roman"/>
+          <w:sz w:val="24"/>
+          <w:szCs w:val="24"/>
+        </w:rPr>
+        <w:t>onsultas por vehículo o por perí</w:t>
+      </w:r>
+      <w:r>
+        <w:rPr>
+          <w:rFonts w:ascii="Times New Roman" w:hAnsi="Times New Roman" w:cs="Times New Roman"/>
+          <w:sz w:val="24"/>
+          <w:szCs w:val="24"/>
+        </w:rPr>
+        <w:t>odo de fechas obteniendo reportes que permiten monitorear el consumo de combustible de la flota.</w:t>
+      </w:r>
+    </w:p>
+    <w:p>
+      <w:pPr>
+        <w:tabs>
+          <w:tab w:val="left" w:pos="709"/>
+        </w:tabs>
+        <w:spacing w:line="360" w:lineRule="auto"/>
+        <w:jc w:val="both"/>
+        <w:rPr>
+          <w:rFonts w:ascii="Times New Roman" w:hAnsi="Times New Roman" w:cs="Times New Roman"/>
+          <w:sz w:val="24"/>
+          <w:szCs w:val="24"/>
+        </w:rPr>
+      </w:pPr>
+      <w:r>
+        <w:rPr>
+          <w:rFonts w:ascii="Times New Roman" w:hAnsi="Times New Roman" w:cs="Times New Roman"/>
+          <w:sz w:val="24"/>
+          <w:szCs w:val="24"/>
+        </w:rPr>
+        <w:t xml:space="preserve"> </w:t>
+      </w:r>
     </w:p>
     <w:p>
       <w:pPr>
@@ -16090,7 +16982,7 @@
 </file>
 
 <file path=customXml/itemProps1.xml><?xml version="1.0" encoding="utf-8"?>
-<ds:datastoreItem xmlns:ds="http://schemas.openxmlformats.org/officeDocument/2006/customXml" ds:itemID="{57218B87-C54F-42A9-B2DA-DDD8F0B0C676}">
+<ds:datastoreItem xmlns:ds="http://schemas.openxmlformats.org/officeDocument/2006/customXml" ds:itemID="{21AC9232-A8AE-450F-9BD9-AC6B9885C3D7}">
   <ds:schemaRefs>
     <ds:schemaRef ds:uri="http://schemas.openxmlformats.org/officeDocument/2006/bibliography"/>
   </ds:schemaRefs>

</xml_diff>